<commit_message>
Add Wireshark Traffic PCAP File
</commit_message>
<xml_diff>
--- a/ARP ATTACK/Tutorial Simulacao ARP Spoofing.docx
+++ b/ARP ATTACK/Tutorial Simulacao ARP Spoofing.docx
@@ -195,12 +195,7 @@
     </w:p>
     <w:p>
       <w:pPr>
-        <w:pStyle w:val="Subtitulos-Textuais"/>
-        <w:numPr>
-          <w:ilvl w:val="0"/>
-          <w:numId w:val="0"/>
-        </w:numPr>
-        <w:ind w:left="720"/>
+        <w:pStyle w:val="Listafigura0"/>
       </w:pPr>
       <w:r>
         <w:pict>
@@ -350,15 +345,42 @@
     </w:p>
     <w:p>
       <w:pPr>
-        <w:pStyle w:val="Listafigura0"/>
+        <w:pStyle w:val="Subtitulos-Textuais"/>
       </w:pPr>
       <w:r>
         <w:lastRenderedPageBreak/>
+        <w:t>Selecionando a opção unified sniffing em sniff</w:t>
+      </w:r>
+    </w:p>
+    <w:p>
+      <w:pPr>
+        <w:rPr>
+          <w:lang w:eastAsia="pt-BR"/>
+        </w:rPr>
+      </w:pPr>
+    </w:p>
+    <w:p>
+      <w:pPr>
+        <w:rPr>
+          <w:lang w:eastAsia="pt-BR"/>
+        </w:rPr>
+      </w:pPr>
+    </w:p>
+    <w:p>
+      <w:pPr>
+        <w:pStyle w:val="Listafigura0"/>
+        <w:jc w:val="left"/>
+      </w:pPr>
+      <w:r>
         <w:pict>
-          <v:shape id="_x0000_i1028" type="#_x0000_t75" style="width:424.5pt;height:273.75pt">
+          <v:shape id="_x0000_s1032" type="#_x0000_t75" style="position:absolute;margin-left:0;margin-top:0;width:424.5pt;height:273.75pt;z-index:251660288;mso-position-horizontal:absolute;mso-position-horizontal-relative:text;mso-position-vertical-relative:text">
             <v:imagedata r:id="rId13" o:title="terminal_08"/>
+            <w10:wrap type="square" side="left"/>
           </v:shape>
         </w:pict>
+      </w:r>
+      <w:r>
+        <w:br w:type="textWrapping" w:clear="all"/>
       </w:r>
     </w:p>
     <w:p>
@@ -393,7 +415,7 @@
       </w:pPr>
       <w:r>
         <w:pict>
-          <v:shape id="_x0000_i1029" type="#_x0000_t75" style="width:425.25pt;height:272.25pt">
+          <v:shape id="_x0000_i1028" type="#_x0000_t75" style="width:425.25pt;height:272.25pt">
             <v:imagedata r:id="rId14" o:title="terminal_09"/>
           </v:shape>
         </w:pict>
@@ -408,6 +430,7 @@
         </w:rPr>
       </w:pPr>
       <w:r>
+        <w:lastRenderedPageBreak/>
         <w:br w:type="page"/>
       </w:r>
     </w:p>
@@ -438,13 +461,7 @@
         <w:pStyle w:val="Corpo-Textuais"/>
       </w:pPr>
       <w:r>
-        <w:t>Targe2</w:t>
-      </w:r>
-      <w:r>
-        <w:t xml:space="preserve"> – 192.</w:t>
-      </w:r>
-      <w:r>
-        <w:t>168.10.2 00:00:00:00:00:02</w:t>
+        <w:t>Targe2 – 192.168.10.2 00:00:00:00:00:02</w:t>
       </w:r>
     </w:p>
     <w:p>
@@ -458,7 +475,7 @@
       </w:pPr>
       <w:r>
         <w:pict>
-          <v:shape id="_x0000_i1030" type="#_x0000_t75" style="width:425.25pt;height:273.75pt">
+          <v:shape id="_x0000_i1029" type="#_x0000_t75" style="width:425.25pt;height:273.75pt">
             <v:imagedata r:id="rId15" o:title="terminal_10"/>
           </v:shape>
         </w:pict>
@@ -470,6 +487,22 @@
           <w:lang w:eastAsia="pt-BR"/>
         </w:rPr>
       </w:pPr>
+    </w:p>
+    <w:p>
+      <w:pPr>
+        <w:pStyle w:val="Subtitulos-Textuais"/>
+        <w:rPr>
+          <w:lang w:eastAsia="pt-BR"/>
+        </w:rPr>
+      </w:pPr>
+      <w:r>
+        <w:rPr>
+          <w:lang w:eastAsia="pt-BR"/>
+        </w:rPr>
+        <w:t>Selecionando a opção sniff remote connections</w:t>
+      </w:r>
+      <w:bookmarkStart w:id="0" w:name="_GoBack"/>
+      <w:bookmarkEnd w:id="0"/>
     </w:p>
     <w:p>
       <w:pPr>
@@ -524,24 +557,20 @@
         <w:t>REFERÊNCIAS</w:t>
       </w:r>
     </w:p>
-    <w:p>
-      <w:bookmarkStart w:id="0" w:name="_GoBack"/>
-      <w:bookmarkEnd w:id="0"/>
-    </w:p>
+    <w:p/>
     <w:sdt>
       <w:sdtPr>
+        <w:rPr>
+          <w:rFonts w:eastAsiaTheme="minorHAnsi" w:cs="Times New Roman"/>
+          <w:b w:val="0"/>
+        </w:rPr>
         <w:id w:val="1985118702"/>
         <w:docPartObj>
           <w:docPartGallery w:val="Bibliographies"/>
           <w:docPartUnique/>
         </w:docPartObj>
       </w:sdtPr>
-      <w:sdtEndPr>
-        <w:rPr>
-          <w:rFonts w:eastAsiaTheme="minorHAnsi" w:cs="Times New Roman"/>
-          <w:b w:val="0"/>
-        </w:rPr>
-      </w:sdtEndPr>
+      <w:sdtEndPr/>
       <w:sdtContent>
         <w:p>
           <w:pPr>
@@ -553,6 +582,7 @@
             <w:id w:val="111145805"/>
             <w:bibliography/>
           </w:sdtPr>
+          <w:sdtEndPr/>
           <w:sdtContent>
             <w:p>
               <w:pPr>
@@ -658,7 +688,7 @@
   <w:abstractNum w:abstractNumId="0">
     <w:nsid w:val="FFFFFF7C"/>
     <w:multiLevelType w:val="singleLevel"/>
-    <w:tmpl w:val="60308140"/>
+    <w:tmpl w:val="02F24554"/>
     <w:lvl w:ilvl="0">
       <w:start w:val="1"/>
       <w:numFmt w:val="decimal"/>
@@ -675,7 +705,7 @@
   <w:abstractNum w:abstractNumId="1">
     <w:nsid w:val="FFFFFF7D"/>
     <w:multiLevelType w:val="singleLevel"/>
-    <w:tmpl w:val="9A4CE526"/>
+    <w:tmpl w:val="19AC4482"/>
     <w:lvl w:ilvl="0">
       <w:start w:val="1"/>
       <w:numFmt w:val="decimal"/>
@@ -692,7 +722,7 @@
   <w:abstractNum w:abstractNumId="2">
     <w:nsid w:val="FFFFFF7E"/>
     <w:multiLevelType w:val="singleLevel"/>
-    <w:tmpl w:val="B28C16F8"/>
+    <w:tmpl w:val="93A2599A"/>
     <w:lvl w:ilvl="0">
       <w:start w:val="1"/>
       <w:numFmt w:val="decimal"/>
@@ -709,7 +739,7 @@
   <w:abstractNum w:abstractNumId="3">
     <w:nsid w:val="FFFFFF7F"/>
     <w:multiLevelType w:val="singleLevel"/>
-    <w:tmpl w:val="C1D0EAA0"/>
+    <w:tmpl w:val="F2181C3C"/>
     <w:lvl w:ilvl="0">
       <w:start w:val="1"/>
       <w:numFmt w:val="decimal"/>
@@ -726,7 +756,7 @@
   <w:abstractNum w:abstractNumId="4">
     <w:nsid w:val="FFFFFF80"/>
     <w:multiLevelType w:val="singleLevel"/>
-    <w:tmpl w:val="1F44EF78"/>
+    <w:tmpl w:val="4F749B7C"/>
     <w:lvl w:ilvl="0">
       <w:start w:val="1"/>
       <w:numFmt w:val="bullet"/>
@@ -746,7 +776,7 @@
   <w:abstractNum w:abstractNumId="5">
     <w:nsid w:val="FFFFFF81"/>
     <w:multiLevelType w:val="singleLevel"/>
-    <w:tmpl w:val="AD340E30"/>
+    <w:tmpl w:val="85F0BC90"/>
     <w:lvl w:ilvl="0">
       <w:start w:val="1"/>
       <w:numFmt w:val="bullet"/>
@@ -766,7 +796,7 @@
   <w:abstractNum w:abstractNumId="6">
     <w:nsid w:val="FFFFFF82"/>
     <w:multiLevelType w:val="singleLevel"/>
-    <w:tmpl w:val="D0F60808"/>
+    <w:tmpl w:val="7C321EB4"/>
     <w:lvl w:ilvl="0">
       <w:start w:val="1"/>
       <w:numFmt w:val="bullet"/>
@@ -786,7 +816,7 @@
   <w:abstractNum w:abstractNumId="7">
     <w:nsid w:val="FFFFFF83"/>
     <w:multiLevelType w:val="singleLevel"/>
-    <w:tmpl w:val="EC60E3B6"/>
+    <w:tmpl w:val="6DB41A8A"/>
     <w:lvl w:ilvl="0">
       <w:start w:val="1"/>
       <w:numFmt w:val="bullet"/>
@@ -806,7 +836,7 @@
   <w:abstractNum w:abstractNumId="8">
     <w:nsid w:val="FFFFFF88"/>
     <w:multiLevelType w:val="singleLevel"/>
-    <w:tmpl w:val="6FE41180"/>
+    <w:tmpl w:val="1A6E6C1C"/>
     <w:lvl w:ilvl="0">
       <w:start w:val="1"/>
       <w:numFmt w:val="decimal"/>
@@ -823,7 +853,7 @@
   <w:abstractNum w:abstractNumId="9">
     <w:nsid w:val="FFFFFF89"/>
     <w:multiLevelType w:val="singleLevel"/>
-    <w:tmpl w:val="50A41922"/>
+    <w:tmpl w:val="6BEC9562"/>
     <w:lvl w:ilvl="0">
       <w:start w:val="1"/>
       <w:numFmt w:val="bullet"/>
@@ -5674,7 +5704,7 @@
 </file>
 
 <file path=customXml/itemProps1.xml><?xml version="1.0" encoding="utf-8"?>
-<ds:datastoreItem xmlns:ds="http://schemas.openxmlformats.org/officeDocument/2006/customXml" ds:itemID="{69E64FAD-076D-4DF5-A7A7-57FF41A8B743}">
+<ds:datastoreItem xmlns:ds="http://schemas.openxmlformats.org/officeDocument/2006/customXml" ds:itemID="{A56CD8F9-1524-4B0A-AF42-F07FA0F388D8}">
   <ds:schemaRefs>
     <ds:schemaRef ds:uri="http://schemas.openxmlformats.org/officeDocument/2006/bibliography"/>
   </ds:schemaRefs>

</xml_diff>